<commit_message>
All current service test suites added
</commit_message>
<xml_diff>
--- a/Documents/Test Documents/Type1 Minimum Node Service Test Suite.docx
+++ b/Documents/Test Documents/Type1 Minimum Node Service Test Suite.docx
@@ -24,6 +24,11 @@
       </w:pPr>
       <w:r>
         <w:t>Starting assumption</w:t>
+      </w:r>
+    </w:p>
+    <w:p>
+      <w:r>
+        <w:t>The Minimum node service is always expected to be present, and always a singular instance. This service is tested before any other service</w:t>
       </w:r>
     </w:p>
     <w:p>
@@ -319,10 +324,7 @@
     </w:p>
     <w:p>
       <w:r>
-        <w:t xml:space="preserve">Read all the node parameters supported, as indicated by the value returned in the </w:t>
-      </w:r>
-      <w:r>
-        <w:t>previous test above</w:t>
+        <w:t>Read all the node parameters supported, as indicated by the value returned in the previous test above</w:t>
       </w:r>
     </w:p>
     <w:tbl>
@@ -449,16 +451,7 @@
     </w:p>
     <w:p>
       <w:r>
-        <w:t xml:space="preserve">Read all the </w:t>
-      </w:r>
-      <w:r>
-        <w:t>services</w:t>
-      </w:r>
-      <w:r>
-        <w:t xml:space="preserve"> supported</w:t>
-      </w:r>
-      <w:r>
-        <w:t>, using service index number 0</w:t>
+        <w:t>Read all the services supported, using service index number 0</w:t>
       </w:r>
     </w:p>
     <w:tbl>
@@ -557,10 +550,7 @@
           </w:tcPr>
           <w:p>
             <w:r>
-              <w:t>0x7</w:t>
-            </w:r>
-            <w:r>
-              <w:t>8</w:t>
+              <w:t>0x78</w:t>
             </w:r>
           </w:p>
         </w:tc>
@@ -570,10 +560,7 @@
           </w:tcPr>
           <w:p>
             <w:r>
-              <w:t xml:space="preserve">Node number and </w:t>
-            </w:r>
-            <w:r>
-              <w:t>service index number = 0</w:t>
+              <w:t>Node number and service index number = 0</w:t>
             </w:r>
           </w:p>
         </w:tc>
@@ -589,24 +576,12 @@
         <w:ind w:left="357" w:hanging="357"/>
       </w:pPr>
       <w:r>
-        <w:t xml:space="preserve">Request all </w:t>
-      </w:r>
-      <w:r>
-        <w:t>diagnostics</w:t>
-      </w:r>
-    </w:p>
-    <w:p>
-      <w:r>
-        <w:t xml:space="preserve">Read all the </w:t>
-      </w:r>
-      <w:r>
-        <w:t xml:space="preserve">diagnostics, for all </w:t>
-      </w:r>
-      <w:r>
-        <w:t>services supported, using service index number 0</w:t>
-      </w:r>
-      <w:r>
-        <w:t>, and diagnostic number 0</w:t>
+        <w:t>Request all diagnostics</w:t>
+      </w:r>
+    </w:p>
+    <w:p>
+      <w:r>
+        <w:t>Read all the diagnostics, for all services supported, using service index number 0, and diagnostic number 0</w:t>
       </w:r>
     </w:p>
     <w:tbl>
@@ -746,27 +721,12 @@
         <w:ind w:left="357" w:hanging="357"/>
       </w:pPr>
       <w:r>
-        <w:t xml:space="preserve">Request </w:t>
-      </w:r>
-      <w:r>
-        <w:t>extended data for this</w:t>
-      </w:r>
-      <w:r>
-        <w:t xml:space="preserve"> service</w:t>
-      </w:r>
-    </w:p>
-    <w:p>
-      <w:r>
-        <w:t xml:space="preserve">Read </w:t>
-      </w:r>
-      <w:r>
-        <w:t>the extended data for this service</w:t>
-      </w:r>
-      <w:r>
-        <w:t xml:space="preserve">, using service index number </w:t>
-      </w:r>
-      <w:r>
-        <w:t>of this service</w:t>
+        <w:t>Request extended data for this service</w:t>
+      </w:r>
+    </w:p>
+    <w:p>
+      <w:r>
+        <w:t>Read the extended data for this service, using service index number of this service</w:t>
       </w:r>
     </w:p>
     <w:tbl>
@@ -891,27 +851,13 @@
         <w:ind w:left="357" w:hanging="357"/>
       </w:pPr>
       <w:r>
-        <w:t xml:space="preserve">Request </w:t>
-      </w:r>
-      <w:r>
-        <w:t>diagnostics</w:t>
-      </w:r>
-      <w:r>
-        <w:t xml:space="preserve"> for this service</w:t>
-      </w:r>
-    </w:p>
-    <w:p>
-      <w:r>
-        <w:t xml:space="preserve">Read the </w:t>
-      </w:r>
-      <w:r>
-        <w:t>diagnostic</w:t>
-      </w:r>
-      <w:r>
-        <w:t xml:space="preserve"> data for this service, using service index number of this service</w:t>
-      </w:r>
-      <w:r>
-        <w:t>, and diagnostic number 0</w:t>
+        <w:lastRenderedPageBreak/>
+        <w:t>Request diagnostics for this service</w:t>
+      </w:r>
+    </w:p>
+    <w:p>
+      <w:r>
+        <w:t>Read the diagnostic data for this service, using service index number of this service, and diagnostic number 0</w:t>
       </w:r>
     </w:p>
     <w:tbl>
@@ -943,7 +889,6 @@
                 <w:b/>
                 <w:bCs/>
               </w:rPr>
-              <w:lastRenderedPageBreak/>
               <w:t>Test case</w:t>
             </w:r>
           </w:p>
@@ -1011,10 +956,7 @@
           </w:tcPr>
           <w:p>
             <w:r>
-              <w:t>0x</w:t>
-            </w:r>
-            <w:r>
-              <w:t>87</w:t>
+              <w:t>0x87</w:t>
             </w:r>
           </w:p>
         </w:tc>
@@ -1024,16 +966,7 @@
           </w:tcPr>
           <w:p>
             <w:r>
-              <w:t>Node number</w:t>
-            </w:r>
-            <w:r>
-              <w:t>,</w:t>
-            </w:r>
-            <w:r>
-              <w:t xml:space="preserve"> service index number</w:t>
-            </w:r>
-            <w:r>
-              <w:t xml:space="preserve"> and diagnostic number 0</w:t>
+              <w:t>Node number, service index number and diagnostic number 0</w:t>
             </w:r>
           </w:p>
         </w:tc>
@@ -1054,10 +987,7 @@
     </w:p>
     <w:p>
       <w:r>
-        <w:t>R</w:t>
-      </w:r>
-      <w:r>
-        <w:t>eset the node – retains settings, but should clear diagnostic data</w:t>
+        <w:t>Reset the node – retains settings, but should clear diagnostic data</w:t>
       </w:r>
     </w:p>
     <w:tbl>
@@ -1156,10 +1086,7 @@
           </w:tcPr>
           <w:p>
             <w:r>
-              <w:t>0x</w:t>
-            </w:r>
-            <w:r>
-              <w:t>5E</w:t>
+              <w:t>0x5E</w:t>
             </w:r>
           </w:p>
         </w:tc>
@@ -1185,18 +1112,12 @@
         <w:ind w:left="357" w:hanging="357"/>
       </w:pPr>
       <w:r>
-        <w:t>Test node reset</w:t>
-      </w:r>
-      <w:r>
-        <w:t xml:space="preserve"> to manufacturer settings</w:t>
-      </w:r>
-    </w:p>
-    <w:p>
-      <w:r>
-        <w:t xml:space="preserve">Reset the node </w:t>
-      </w:r>
-      <w:r>
-        <w:t xml:space="preserve">to manufacturer settings, but should retain node number and stay in </w:t>
+        <w:t>Test node reset to manufacturer settings</w:t>
+      </w:r>
+    </w:p>
+    <w:p>
+      <w:r>
+        <w:t xml:space="preserve">Reset the node to manufacturer settings, but should retain node number and stay in </w:t>
       </w:r>
       <w:proofErr w:type="spellStart"/>
       <w:r>
@@ -1292,10 +1213,7 @@
               <w:t>test_</w:t>
             </w:r>
             <w:r>
-              <w:t>NNRS</w:t>
-            </w:r>
-            <w:r>
-              <w:t>M</w:t>
+              <w:t>NNRSM</w:t>
             </w:r>
             <w:proofErr w:type="spellEnd"/>
           </w:p>
@@ -1306,10 +1224,7 @@
           </w:tcPr>
           <w:p>
             <w:r>
-              <w:t>0x</w:t>
-            </w:r>
-            <w:r>
-              <w:t>4F</w:t>
+              <w:t>0x4F</w:t>
             </w:r>
           </w:p>
         </w:tc>
@@ -1330,12 +1245,7 @@
     <w:p/>
     <w:p/>
     <w:sectPr>
-      <w:headerReference w:type="even" r:id="rId7"/>
-      <w:headerReference w:type="default" r:id="rId8"/>
-      <w:footerReference w:type="even" r:id="rId9"/>
-      <w:footerReference w:type="default" r:id="rId10"/>
-      <w:headerReference w:type="first" r:id="rId11"/>
-      <w:footerReference w:type="first" r:id="rId12"/>
+      <w:headerReference w:type="default" r:id="rId7"/>
       <w:pgSz w:w="11906" w:h="16838"/>
       <w:pgMar w:top="1440" w:right="1440" w:bottom="1440" w:left="1440" w:header="708" w:footer="708" w:gutter="0"/>
       <w:cols w:space="708"/>
@@ -1370,36 +1280,6 @@
 </w:endnotes>
 </file>
 
-<file path=word/footer1.xml><?xml version="1.0" encoding="utf-8"?>
-<w:ftr xmlns:wpc="http://schemas.microsoft.com/office/word/2010/wordprocessingCanvas" xmlns:cx="http://schemas.microsoft.com/office/drawing/2014/chartex" xmlns:cx1="http://schemas.microsoft.com/office/drawing/2015/9/8/chartex" xmlns:cx2="http://schemas.microsoft.com/office/drawing/2015/10/21/chartex" xmlns:cx3="http://schemas.microsoft.com/office/drawing/2016/5/9/chartex" xmlns:cx4="http://schemas.microsoft.com/office/drawing/2016/5/10/chartex" xmlns:cx5="http://schemas.microsoft.com/office/drawing/2016/5/11/chartex" xmlns:cx6="http://schemas.microsoft.com/office/drawing/2016/5/12/chartex" xmlns:cx7="http://schemas.microsoft.com/office/drawing/2016/5/13/chartex" xmlns:cx8="http://schemas.microsoft.com/office/drawing/2016/5/14/chartex" xmlns:mc="http://schemas.openxmlformats.org/markup-compatibility/2006" xmlns:aink="http://schemas.microsoft.com/office/drawing/2016/ink" xmlns:am3d="http://schemas.microsoft.com/office/drawing/2017/model3d" xmlns:o="urn:schemas-microsoft-com:office:office" xmlns:oel="http://schemas.microsoft.com/office/2019/extlst" xmlns:r="http://schemas.openxmlformats.org/officeDocument/2006/relationships" xmlns:m="http://schemas.openxmlformats.org/officeDocument/2006/math" xmlns:v="urn:schemas-microsoft-com:vml" xmlns:wp14="http://schemas.microsoft.com/office/word/2010/wordprocessingDrawing" xmlns:wp="http://schemas.openxmlformats.org/drawingml/2006/wordprocessingDrawing" xmlns:w10="urn:schemas-microsoft-com:office:word" xmlns:w="http://schemas.openxmlformats.org/wordprocessingml/2006/main" xmlns:w14="http://schemas.microsoft.com/office/word/2010/wordml" xmlns:w15="http://schemas.microsoft.com/office/word/2012/wordml" xmlns:w16cex="http://schemas.microsoft.com/office/word/2018/wordml/cex" xmlns:w16cid="http://schemas.microsoft.com/office/word/2016/wordml/cid" xmlns:w16="http://schemas.microsoft.com/office/word/2018/wordml" xmlns:w16sdtdh="http://schemas.microsoft.com/office/word/2020/wordml/sdtdatahash" xmlns:w16se="http://schemas.microsoft.com/office/word/2015/wordml/symex" xmlns:wpg="http://schemas.microsoft.com/office/word/2010/wordprocessingGroup" xmlns:wpi="http://schemas.microsoft.com/office/word/2010/wordprocessingInk" xmlns:wne="http://schemas.microsoft.com/office/word/2006/wordml" xmlns:wps="http://schemas.microsoft.com/office/word/2010/wordprocessingShape" mc:Ignorable="w14 w15 w16se w16cid w16 w16cex w16sdtdh wp14">
-  <w:p>
-    <w:pPr>
-      <w:pStyle w:val="Footer"/>
-    </w:pPr>
-  </w:p>
-</w:ftr>
-</file>
-
-<file path=word/footer2.xml><?xml version="1.0" encoding="utf-8"?>
-<w:ftr xmlns:wpc="http://schemas.microsoft.com/office/word/2010/wordprocessingCanvas" xmlns:cx="http://schemas.microsoft.com/office/drawing/2014/chartex" xmlns:cx1="http://schemas.microsoft.com/office/drawing/2015/9/8/chartex" xmlns:cx2="http://schemas.microsoft.com/office/drawing/2015/10/21/chartex" xmlns:cx3="http://schemas.microsoft.com/office/drawing/2016/5/9/chartex" xmlns:cx4="http://schemas.microsoft.com/office/drawing/2016/5/10/chartex" xmlns:cx5="http://schemas.microsoft.com/office/drawing/2016/5/11/chartex" xmlns:cx6="http://schemas.microsoft.com/office/drawing/2016/5/12/chartex" xmlns:cx7="http://schemas.microsoft.com/office/drawing/2016/5/13/chartex" xmlns:cx8="http://schemas.microsoft.com/office/drawing/2016/5/14/chartex" xmlns:mc="http://schemas.openxmlformats.org/markup-compatibility/2006" xmlns:aink="http://schemas.microsoft.com/office/drawing/2016/ink" xmlns:am3d="http://schemas.microsoft.com/office/drawing/2017/model3d" xmlns:o="urn:schemas-microsoft-com:office:office" xmlns:oel="http://schemas.microsoft.com/office/2019/extlst" xmlns:r="http://schemas.openxmlformats.org/officeDocument/2006/relationships" xmlns:m="http://schemas.openxmlformats.org/officeDocument/2006/math" xmlns:v="urn:schemas-microsoft-com:vml" xmlns:wp14="http://schemas.microsoft.com/office/word/2010/wordprocessingDrawing" xmlns:wp="http://schemas.openxmlformats.org/drawingml/2006/wordprocessingDrawing" xmlns:w10="urn:schemas-microsoft-com:office:word" xmlns:w="http://schemas.openxmlformats.org/wordprocessingml/2006/main" xmlns:w14="http://schemas.microsoft.com/office/word/2010/wordml" xmlns:w15="http://schemas.microsoft.com/office/word/2012/wordml" xmlns:w16cex="http://schemas.microsoft.com/office/word/2018/wordml/cex" xmlns:w16cid="http://schemas.microsoft.com/office/word/2016/wordml/cid" xmlns:w16="http://schemas.microsoft.com/office/word/2018/wordml" xmlns:w16sdtdh="http://schemas.microsoft.com/office/word/2020/wordml/sdtdatahash" xmlns:w16se="http://schemas.microsoft.com/office/word/2015/wordml/symex" xmlns:wpg="http://schemas.microsoft.com/office/word/2010/wordprocessingGroup" xmlns:wpi="http://schemas.microsoft.com/office/word/2010/wordprocessingInk" xmlns:wne="http://schemas.microsoft.com/office/word/2006/wordml" xmlns:wps="http://schemas.microsoft.com/office/word/2010/wordprocessingShape" mc:Ignorable="w14 w15 w16se w16cid w16 w16cex w16sdtdh wp14">
-  <w:p>
-    <w:pPr>
-      <w:pStyle w:val="Footer"/>
-    </w:pPr>
-  </w:p>
-</w:ftr>
-</file>
-
-<file path=word/footer3.xml><?xml version="1.0" encoding="utf-8"?>
-<w:ftr xmlns:wpc="http://schemas.microsoft.com/office/word/2010/wordprocessingCanvas" xmlns:cx="http://schemas.microsoft.com/office/drawing/2014/chartex" xmlns:cx1="http://schemas.microsoft.com/office/drawing/2015/9/8/chartex" xmlns:cx2="http://schemas.microsoft.com/office/drawing/2015/10/21/chartex" xmlns:cx3="http://schemas.microsoft.com/office/drawing/2016/5/9/chartex" xmlns:cx4="http://schemas.microsoft.com/office/drawing/2016/5/10/chartex" xmlns:cx5="http://schemas.microsoft.com/office/drawing/2016/5/11/chartex" xmlns:cx6="http://schemas.microsoft.com/office/drawing/2016/5/12/chartex" xmlns:cx7="http://schemas.microsoft.com/office/drawing/2016/5/13/chartex" xmlns:cx8="http://schemas.microsoft.com/office/drawing/2016/5/14/chartex" xmlns:mc="http://schemas.openxmlformats.org/markup-compatibility/2006" xmlns:aink="http://schemas.microsoft.com/office/drawing/2016/ink" xmlns:am3d="http://schemas.microsoft.com/office/drawing/2017/model3d" xmlns:o="urn:schemas-microsoft-com:office:office" xmlns:oel="http://schemas.microsoft.com/office/2019/extlst" xmlns:r="http://schemas.openxmlformats.org/officeDocument/2006/relationships" xmlns:m="http://schemas.openxmlformats.org/officeDocument/2006/math" xmlns:v="urn:schemas-microsoft-com:vml" xmlns:wp14="http://schemas.microsoft.com/office/word/2010/wordprocessingDrawing" xmlns:wp="http://schemas.openxmlformats.org/drawingml/2006/wordprocessingDrawing" xmlns:w10="urn:schemas-microsoft-com:office:word" xmlns:w="http://schemas.openxmlformats.org/wordprocessingml/2006/main" xmlns:w14="http://schemas.microsoft.com/office/word/2010/wordml" xmlns:w15="http://schemas.microsoft.com/office/word/2012/wordml" xmlns:w16cex="http://schemas.microsoft.com/office/word/2018/wordml/cex" xmlns:w16cid="http://schemas.microsoft.com/office/word/2016/wordml/cid" xmlns:w16="http://schemas.microsoft.com/office/word/2018/wordml" xmlns:w16sdtdh="http://schemas.microsoft.com/office/word/2020/wordml/sdtdatahash" xmlns:w16se="http://schemas.microsoft.com/office/word/2015/wordml/symex" xmlns:wpg="http://schemas.microsoft.com/office/word/2010/wordprocessingGroup" xmlns:wpi="http://schemas.microsoft.com/office/word/2010/wordprocessingInk" xmlns:wne="http://schemas.microsoft.com/office/word/2006/wordml" xmlns:wps="http://schemas.microsoft.com/office/word/2010/wordprocessingShape" mc:Ignorable="w14 w15 w16se w16cid w16 w16cex w16sdtdh wp14">
-  <w:p>
-    <w:pPr>
-      <w:pStyle w:val="Footer"/>
-    </w:pPr>
-  </w:p>
-</w:ftr>
-</file>
-
 <file path=word/footnotes.xml><?xml version="1.0" encoding="utf-8"?>
 <w:footnotes xmlns:wpc="http://schemas.microsoft.com/office/word/2010/wordprocessingCanvas" xmlns:cx="http://schemas.microsoft.com/office/drawing/2014/chartex" xmlns:cx1="http://schemas.microsoft.com/office/drawing/2015/9/8/chartex" xmlns:cx2="http://schemas.microsoft.com/office/drawing/2015/10/21/chartex" xmlns:cx3="http://schemas.microsoft.com/office/drawing/2016/5/9/chartex" xmlns:cx4="http://schemas.microsoft.com/office/drawing/2016/5/10/chartex" xmlns:cx5="http://schemas.microsoft.com/office/drawing/2016/5/11/chartex" xmlns:cx6="http://schemas.microsoft.com/office/drawing/2016/5/12/chartex" xmlns:cx7="http://schemas.microsoft.com/office/drawing/2016/5/13/chartex" xmlns:cx8="http://schemas.microsoft.com/office/drawing/2016/5/14/chartex" xmlns:mc="http://schemas.openxmlformats.org/markup-compatibility/2006" xmlns:aink="http://schemas.microsoft.com/office/drawing/2016/ink" xmlns:am3d="http://schemas.microsoft.com/office/drawing/2017/model3d" xmlns:o="urn:schemas-microsoft-com:office:office" xmlns:oel="http://schemas.microsoft.com/office/2019/extlst" xmlns:r="http://schemas.openxmlformats.org/officeDocument/2006/relationships" xmlns:m="http://schemas.openxmlformats.org/officeDocument/2006/math" xmlns:v="urn:schemas-microsoft-com:vml" xmlns:wp14="http://schemas.microsoft.com/office/word/2010/wordprocessingDrawing" xmlns:wp="http://schemas.openxmlformats.org/drawingml/2006/wordprocessingDrawing" xmlns:w10="urn:schemas-microsoft-com:office:word" xmlns:w="http://schemas.openxmlformats.org/wordprocessingml/2006/main" xmlns:w14="http://schemas.microsoft.com/office/word/2010/wordml" xmlns:w15="http://schemas.microsoft.com/office/word/2012/wordml" xmlns:w16cex="http://schemas.microsoft.com/office/word/2018/wordml/cex" xmlns:w16cid="http://schemas.microsoft.com/office/word/2016/wordml/cid" xmlns:w16="http://schemas.microsoft.com/office/word/2018/wordml" xmlns:w16sdtdh="http://schemas.microsoft.com/office/word/2020/wordml/sdtdatahash" xmlns:w16se="http://schemas.microsoft.com/office/word/2015/wordml/symex" xmlns:wpg="http://schemas.microsoft.com/office/word/2010/wordprocessingGroup" xmlns:wpi="http://schemas.microsoft.com/office/word/2010/wordprocessingInk" xmlns:wne="http://schemas.microsoft.com/office/word/2006/wordml" xmlns:wps="http://schemas.microsoft.com/office/word/2010/wordprocessingShape" mc:Ignorable="w14 w15 w16se w16cid w16 w16cex w16sdtdh wp14">
   <w:footnote w:type="separator" w:id="-1">
@@ -1429,26 +1309,14 @@
 <w:hdr xmlns:wpc="http://schemas.microsoft.com/office/word/2010/wordprocessingCanvas" xmlns:cx="http://schemas.microsoft.com/office/drawing/2014/chartex" xmlns:cx1="http://schemas.microsoft.com/office/drawing/2015/9/8/chartex" xmlns:cx2="http://schemas.microsoft.com/office/drawing/2015/10/21/chartex" xmlns:cx3="http://schemas.microsoft.com/office/drawing/2016/5/9/chartex" xmlns:cx4="http://schemas.microsoft.com/office/drawing/2016/5/10/chartex" xmlns:cx5="http://schemas.microsoft.com/office/drawing/2016/5/11/chartex" xmlns:cx6="http://schemas.microsoft.com/office/drawing/2016/5/12/chartex" xmlns:cx7="http://schemas.microsoft.com/office/drawing/2016/5/13/chartex" xmlns:cx8="http://schemas.microsoft.com/office/drawing/2016/5/14/chartex" xmlns:mc="http://schemas.openxmlformats.org/markup-compatibility/2006" xmlns:aink="http://schemas.microsoft.com/office/drawing/2016/ink" xmlns:am3d="http://schemas.microsoft.com/office/drawing/2017/model3d" xmlns:o="urn:schemas-microsoft-com:office:office" xmlns:oel="http://schemas.microsoft.com/office/2019/extlst" xmlns:r="http://schemas.openxmlformats.org/officeDocument/2006/relationships" xmlns:m="http://schemas.openxmlformats.org/officeDocument/2006/math" xmlns:v="urn:schemas-microsoft-com:vml" xmlns:wp14="http://schemas.microsoft.com/office/word/2010/wordprocessingDrawing" xmlns:wp="http://schemas.openxmlformats.org/drawingml/2006/wordprocessingDrawing" xmlns:w10="urn:schemas-microsoft-com:office:word" xmlns:w="http://schemas.openxmlformats.org/wordprocessingml/2006/main" xmlns:w14="http://schemas.microsoft.com/office/word/2010/wordml" xmlns:w15="http://schemas.microsoft.com/office/word/2012/wordml" xmlns:w16cex="http://schemas.microsoft.com/office/word/2018/wordml/cex" xmlns:w16cid="http://schemas.microsoft.com/office/word/2016/wordml/cid" xmlns:w16="http://schemas.microsoft.com/office/word/2018/wordml" xmlns:w16sdtdh="http://schemas.microsoft.com/office/word/2020/wordml/sdtdatahash" xmlns:w16se="http://schemas.microsoft.com/office/word/2015/wordml/symex" xmlns:wpg="http://schemas.microsoft.com/office/word/2010/wordprocessingGroup" xmlns:wpi="http://schemas.microsoft.com/office/word/2010/wordprocessingInk" xmlns:wne="http://schemas.microsoft.com/office/word/2006/wordml" xmlns:wps="http://schemas.microsoft.com/office/word/2010/wordprocessingShape" mc:Ignorable="w14 w15 w16se w16cid w16 w16cex w16sdtdh wp14">
   <w:p>
     <w:pPr>
-      <w:pStyle w:val="Header"/>
-    </w:pPr>
-  </w:p>
-</w:hdr>
-</file>
-
-<file path=word/header2.xml><?xml version="1.0" encoding="utf-8"?>
-<w:hdr xmlns:wpc="http://schemas.microsoft.com/office/word/2010/wordprocessingCanvas" xmlns:cx="http://schemas.microsoft.com/office/drawing/2014/chartex" xmlns:cx1="http://schemas.microsoft.com/office/drawing/2015/9/8/chartex" xmlns:cx2="http://schemas.microsoft.com/office/drawing/2015/10/21/chartex" xmlns:cx3="http://schemas.microsoft.com/office/drawing/2016/5/9/chartex" xmlns:cx4="http://schemas.microsoft.com/office/drawing/2016/5/10/chartex" xmlns:cx5="http://schemas.microsoft.com/office/drawing/2016/5/11/chartex" xmlns:cx6="http://schemas.microsoft.com/office/drawing/2016/5/12/chartex" xmlns:cx7="http://schemas.microsoft.com/office/drawing/2016/5/13/chartex" xmlns:cx8="http://schemas.microsoft.com/office/drawing/2016/5/14/chartex" xmlns:mc="http://schemas.openxmlformats.org/markup-compatibility/2006" xmlns:aink="http://schemas.microsoft.com/office/drawing/2016/ink" xmlns:am3d="http://schemas.microsoft.com/office/drawing/2017/model3d" xmlns:o="urn:schemas-microsoft-com:office:office" xmlns:oel="http://schemas.microsoft.com/office/2019/extlst" xmlns:r="http://schemas.openxmlformats.org/officeDocument/2006/relationships" xmlns:m="http://schemas.openxmlformats.org/officeDocument/2006/math" xmlns:v="urn:schemas-microsoft-com:vml" xmlns:wp14="http://schemas.microsoft.com/office/word/2010/wordprocessingDrawing" xmlns:wp="http://schemas.openxmlformats.org/drawingml/2006/wordprocessingDrawing" xmlns:w10="urn:schemas-microsoft-com:office:word" xmlns:w="http://schemas.openxmlformats.org/wordprocessingml/2006/main" xmlns:w14="http://schemas.microsoft.com/office/word/2010/wordml" xmlns:w15="http://schemas.microsoft.com/office/word/2012/wordml" xmlns:w16cex="http://schemas.microsoft.com/office/word/2018/wordml/cex" xmlns:w16cid="http://schemas.microsoft.com/office/word/2016/wordml/cid" xmlns:w16="http://schemas.microsoft.com/office/word/2018/wordml" xmlns:w16sdtdh="http://schemas.microsoft.com/office/word/2020/wordml/sdtdatahash" xmlns:w16se="http://schemas.microsoft.com/office/word/2015/wordml/symex" xmlns:wpg="http://schemas.microsoft.com/office/word/2010/wordprocessingGroup" xmlns:wpi="http://schemas.microsoft.com/office/word/2010/wordprocessingInk" xmlns:wne="http://schemas.microsoft.com/office/word/2006/wordml" xmlns:wps="http://schemas.microsoft.com/office/word/2010/wordprocessingShape" mc:Ignorable="w14 w15 w16se w16cid w16 w16cex w16sdtdh wp14">
-  <w:p>
-    <w:pPr>
       <w:pStyle w:val="Title"/>
     </w:pPr>
     <w:r>
-      <w:t>Type</w:t>
+      <w:t>Type1</w:t>
     </w:r>
-    <w:proofErr w:type="gramStart"/>
     <w:r>
-      <w:t>1  -</w:t>
+      <w:t>:</w:t>
     </w:r>
-    <w:proofErr w:type="gramEnd"/>
     <w:r>
       <w:t xml:space="preserve"> Minimum Node Service test</w:t>
     </w:r>
@@ -1462,16 +1330,6 @@
       <w:tab/>
       <w:t>Version 0.0</w:t>
     </w:r>
-  </w:p>
-</w:hdr>
-</file>
-
-<file path=word/header3.xml><?xml version="1.0" encoding="utf-8"?>
-<w:hdr xmlns:wpc="http://schemas.microsoft.com/office/word/2010/wordprocessingCanvas" xmlns:cx="http://schemas.microsoft.com/office/drawing/2014/chartex" xmlns:cx1="http://schemas.microsoft.com/office/drawing/2015/9/8/chartex" xmlns:cx2="http://schemas.microsoft.com/office/drawing/2015/10/21/chartex" xmlns:cx3="http://schemas.microsoft.com/office/drawing/2016/5/9/chartex" xmlns:cx4="http://schemas.microsoft.com/office/drawing/2016/5/10/chartex" xmlns:cx5="http://schemas.microsoft.com/office/drawing/2016/5/11/chartex" xmlns:cx6="http://schemas.microsoft.com/office/drawing/2016/5/12/chartex" xmlns:cx7="http://schemas.microsoft.com/office/drawing/2016/5/13/chartex" xmlns:cx8="http://schemas.microsoft.com/office/drawing/2016/5/14/chartex" xmlns:mc="http://schemas.openxmlformats.org/markup-compatibility/2006" xmlns:aink="http://schemas.microsoft.com/office/drawing/2016/ink" xmlns:am3d="http://schemas.microsoft.com/office/drawing/2017/model3d" xmlns:o="urn:schemas-microsoft-com:office:office" xmlns:oel="http://schemas.microsoft.com/office/2019/extlst" xmlns:r="http://schemas.openxmlformats.org/officeDocument/2006/relationships" xmlns:m="http://schemas.openxmlformats.org/officeDocument/2006/math" xmlns:v="urn:schemas-microsoft-com:vml" xmlns:wp14="http://schemas.microsoft.com/office/word/2010/wordprocessingDrawing" xmlns:wp="http://schemas.openxmlformats.org/drawingml/2006/wordprocessingDrawing" xmlns:w10="urn:schemas-microsoft-com:office:word" xmlns:w="http://schemas.openxmlformats.org/wordprocessingml/2006/main" xmlns:w14="http://schemas.microsoft.com/office/word/2010/wordml" xmlns:w15="http://schemas.microsoft.com/office/word/2012/wordml" xmlns:w16cex="http://schemas.microsoft.com/office/word/2018/wordml/cex" xmlns:w16cid="http://schemas.microsoft.com/office/word/2016/wordml/cid" xmlns:w16="http://schemas.microsoft.com/office/word/2018/wordml" xmlns:w16sdtdh="http://schemas.microsoft.com/office/word/2020/wordml/sdtdatahash" xmlns:w16se="http://schemas.microsoft.com/office/word/2015/wordml/symex" xmlns:wpg="http://schemas.microsoft.com/office/word/2010/wordprocessingGroup" xmlns:wpi="http://schemas.microsoft.com/office/word/2010/wordprocessingInk" xmlns:wne="http://schemas.microsoft.com/office/word/2006/wordml" xmlns:wps="http://schemas.microsoft.com/office/word/2010/wordprocessingShape" mc:Ignorable="w14 w15 w16se w16cid w16 w16cex w16sdtdh wp14">
-  <w:p>
-    <w:pPr>
-      <w:pStyle w:val="Header"/>
-    </w:pPr>
   </w:p>
 </w:hdr>
 </file>

</xml_diff>

<commit_message>
Updated Type1 Minimum Node Service Test Suite.docx
</commit_message>
<xml_diff>
--- a/Documents/Test Documents/Type1 Minimum Node Service Test Suite.docx
+++ b/Documents/Test Documents/Type1 Minimum Node Service Test Suite.docx
@@ -462,14 +462,14 @@
         <w:tblLook w:val="04A0" w:firstRow="1" w:lastRow="0" w:firstColumn="1" w:lastColumn="0" w:noHBand="0" w:noVBand="1"/>
       </w:tblPr>
       <w:tblGrid>
-        <w:gridCol w:w="2268"/>
-        <w:gridCol w:w="1701"/>
-        <w:gridCol w:w="4768"/>
+        <w:gridCol w:w="2823"/>
+        <w:gridCol w:w="1600"/>
+        <w:gridCol w:w="4314"/>
       </w:tblGrid>
       <w:tr>
         <w:tc>
           <w:tcPr>
-            <w:tcW w:w="2268" w:type="dxa"/>
+            <w:tcW w:w="2823" w:type="dxa"/>
           </w:tcPr>
           <w:p>
             <w:pPr>
@@ -489,7 +489,7 @@
         </w:tc>
         <w:tc>
           <w:tcPr>
-            <w:tcW w:w="1701" w:type="dxa"/>
+            <w:tcW w:w="1600" w:type="dxa"/>
           </w:tcPr>
           <w:p>
             <w:pPr>
@@ -509,7 +509,7 @@
         </w:tc>
         <w:tc>
           <w:tcPr>
-            <w:tcW w:w="4768" w:type="dxa"/>
+            <w:tcW w:w="4314" w:type="dxa"/>
           </w:tcPr>
           <w:p>
             <w:pPr>
@@ -531,7 +531,7 @@
       <w:tr>
         <w:tc>
           <w:tcPr>
-            <w:tcW w:w="2268" w:type="dxa"/>
+            <w:tcW w:w="2823" w:type="dxa"/>
           </w:tcPr>
           <w:p>
             <w:proofErr w:type="spellStart"/>
@@ -539,14 +539,17 @@
               <w:t>test_RQNPN</w:t>
             </w:r>
             <w:r>
-              <w:t>_ERROR</w:t>
+              <w:t>_</w:t>
+            </w:r>
+            <w:r>
+              <w:t>INVALID_INDEX</w:t>
             </w:r>
             <w:proofErr w:type="spellEnd"/>
           </w:p>
         </w:tc>
         <w:tc>
           <w:tcPr>
-            <w:tcW w:w="1701" w:type="dxa"/>
+            <w:tcW w:w="1600" w:type="dxa"/>
           </w:tcPr>
           <w:p>
             <w:r>
@@ -556,7 +559,7 @@
         </w:tc>
         <w:tc>
           <w:tcPr>
-            <w:tcW w:w="4768" w:type="dxa"/>
+            <w:tcW w:w="4314" w:type="dxa"/>
           </w:tcPr>
           <w:p>
             <w:r>
@@ -576,12 +579,15 @@
         <w:ind w:left="357" w:hanging="357"/>
       </w:pPr>
       <w:r>
-        <w:t>Request all services</w:t>
-      </w:r>
-    </w:p>
-    <w:p>
-      <w:r>
-        <w:t>Read all the services supported, using service index number 0</w:t>
+        <w:t xml:space="preserve">Test </w:t>
+      </w:r>
+      <w:r>
+        <w:t>RQNPN short message</w:t>
+      </w:r>
+    </w:p>
+    <w:p>
+      <w:r>
+        <w:t>Test for GRSP error returned when sending short message (node parameter index removed)</w:t>
       </w:r>
     </w:p>
     <w:tbl>
@@ -666,10 +672,13 @@
           <w:p>
             <w:proofErr w:type="spellStart"/>
             <w:r>
-              <w:t>test_RQ</w:t>
-            </w:r>
-            <w:r>
-              <w:t>SD</w:t>
+              <w:t>test_RQNPN</w:t>
+            </w:r>
+            <w:r>
+              <w:t>_</w:t>
+            </w:r>
+            <w:r>
+              <w:t>SHORT</w:t>
             </w:r>
             <w:proofErr w:type="spellEnd"/>
           </w:p>
@@ -680,7 +689,7 @@
           </w:tcPr>
           <w:p>
             <w:r>
-              <w:t>0x78</w:t>
+              <w:t>0x73</w:t>
             </w:r>
           </w:p>
         </w:tc>
@@ -690,7 +699,7 @@
           </w:tcPr>
           <w:p>
             <w:r>
-              <w:t>Node number and service index number = 0</w:t>
+              <w:t>Node number and node parameter number</w:t>
             </w:r>
           </w:p>
         </w:tc>
@@ -706,36 +715,12 @@
         <w:ind w:left="357" w:hanging="357"/>
       </w:pPr>
       <w:r>
-        <w:t xml:space="preserve">Request </w:t>
-      </w:r>
-      <w:r>
-        <w:t>invalid</w:t>
-      </w:r>
-      <w:r>
-        <w:t xml:space="preserve"> service</w:t>
-      </w:r>
-    </w:p>
-    <w:p>
-      <w:r>
-        <w:t xml:space="preserve">Boundary error test using the </w:t>
-      </w:r>
-      <w:r>
-        <w:t>number of services</w:t>
-      </w:r>
-      <w:r>
-        <w:t xml:space="preserve"> + 1 as the </w:t>
-      </w:r>
-      <w:r>
-        <w:t>service</w:t>
-      </w:r>
-      <w:r>
-        <w:t xml:space="preserve"> index </w:t>
-      </w:r>
-      <w:r>
-        <w:t xml:space="preserve">number </w:t>
-      </w:r>
-      <w:r>
-        <w:t>to read</w:t>
+        <w:t>Request all services</w:t>
+      </w:r>
+    </w:p>
+    <w:p>
+      <w:r>
+        <w:t>Read all the services supported, using service index number 0</w:t>
       </w:r>
     </w:p>
     <w:tbl>
@@ -844,7 +829,7 @@
           </w:tcPr>
           <w:p>
             <w:r>
-              <w:t>Node number and service index number</w:t>
+              <w:t>Node number and service index number = 0</w:t>
             </w:r>
           </w:p>
         </w:tc>
@@ -860,12 +845,165 @@
         <w:ind w:left="357" w:hanging="357"/>
       </w:pPr>
       <w:r>
-        <w:t>Request all diagnostics</w:t>
-      </w:r>
-    </w:p>
-    <w:p>
-      <w:r>
-        <w:t>Read all the diagnostics, for all services supported, using service index number 0, and diagnostic number 0</w:t>
+        <w:t>Request invalid service</w:t>
+      </w:r>
+    </w:p>
+    <w:p>
+      <w:r>
+        <w:t>Boundary error test using the number of services + 1 as the service index number to read</w:t>
+      </w:r>
+    </w:p>
+    <w:tbl>
+      <w:tblPr>
+        <w:tblStyle w:val="TableGrid"/>
+        <w:tblW w:w="0" w:type="auto"/>
+        <w:tblInd w:w="279" w:type="dxa"/>
+        <w:tblLook w:val="04A0" w:firstRow="1" w:lastRow="0" w:firstColumn="1" w:lastColumn="0" w:noHBand="0" w:noVBand="1"/>
+      </w:tblPr>
+      <w:tblGrid>
+        <w:gridCol w:w="2730"/>
+        <w:gridCol w:w="1617"/>
+        <w:gridCol w:w="4390"/>
+      </w:tblGrid>
+      <w:tr>
+        <w:tc>
+          <w:tcPr>
+            <w:tcW w:w="2730" w:type="dxa"/>
+          </w:tcPr>
+          <w:p>
+            <w:pPr>
+              <w:rPr>
+                <w:b/>
+                <w:bCs/>
+              </w:rPr>
+            </w:pPr>
+            <w:r>
+              <w:rPr>
+                <w:b/>
+                <w:bCs/>
+              </w:rPr>
+              <w:lastRenderedPageBreak/>
+              <w:t>Test case</w:t>
+            </w:r>
+          </w:p>
+        </w:tc>
+        <w:tc>
+          <w:tcPr>
+            <w:tcW w:w="1617" w:type="dxa"/>
+          </w:tcPr>
+          <w:p>
+            <w:pPr>
+              <w:rPr>
+                <w:b/>
+                <w:bCs/>
+              </w:rPr>
+            </w:pPr>
+            <w:r>
+              <w:rPr>
+                <w:b/>
+                <w:bCs/>
+              </w:rPr>
+              <w:t>Opcode</w:t>
+            </w:r>
+          </w:p>
+        </w:tc>
+        <w:tc>
+          <w:tcPr>
+            <w:tcW w:w="4390" w:type="dxa"/>
+          </w:tcPr>
+          <w:p>
+            <w:pPr>
+              <w:rPr>
+                <w:b/>
+                <w:bCs/>
+              </w:rPr>
+            </w:pPr>
+            <w:r>
+              <w:rPr>
+                <w:b/>
+                <w:bCs/>
+              </w:rPr>
+              <w:t>P</w:t>
+            </w:r>
+            <w:r>
+              <w:rPr>
+                <w:b/>
+                <w:bCs/>
+              </w:rPr>
+              <w:t>arameters</w:t>
+            </w:r>
+          </w:p>
+        </w:tc>
+      </w:tr>
+      <w:tr>
+        <w:tc>
+          <w:tcPr>
+            <w:tcW w:w="2730" w:type="dxa"/>
+          </w:tcPr>
+          <w:p>
+            <w:proofErr w:type="spellStart"/>
+            <w:r>
+              <w:t>test_RQ</w:t>
+            </w:r>
+            <w:r>
+              <w:t>SD</w:t>
+            </w:r>
+            <w:r>
+              <w:t>_INVALID_SERVIC</w:t>
+            </w:r>
+            <w:proofErr w:type="spellEnd"/>
+          </w:p>
+        </w:tc>
+        <w:tc>
+          <w:tcPr>
+            <w:tcW w:w="1617" w:type="dxa"/>
+          </w:tcPr>
+          <w:p>
+            <w:r>
+              <w:t>0x78</w:t>
+            </w:r>
+          </w:p>
+        </w:tc>
+        <w:tc>
+          <w:tcPr>
+            <w:tcW w:w="4390" w:type="dxa"/>
+          </w:tcPr>
+          <w:p>
+            <w:r>
+              <w:t>Node number and service index number</w:t>
+            </w:r>
+          </w:p>
+        </w:tc>
+      </w:tr>
+    </w:tbl>
+    <w:p>
+      <w:pPr>
+        <w:pStyle w:val="Heading1"/>
+        <w:numPr>
+          <w:ilvl w:val="0"/>
+          <w:numId w:val="2"/>
+        </w:numPr>
+        <w:ind w:left="357" w:hanging="357"/>
+      </w:pPr>
+      <w:r>
+        <w:t>Test RQ</w:t>
+      </w:r>
+      <w:r>
+        <w:t>SD</w:t>
+      </w:r>
+      <w:r>
+        <w:t xml:space="preserve"> short message</w:t>
+      </w:r>
+    </w:p>
+    <w:p>
+      <w:r>
+        <w:t>Test for GRSP error returned when sending short message (</w:t>
+      </w:r>
+      <w:r>
+        <w:t>service</w:t>
+      </w:r>
+      <w:r>
+        <w:t xml:space="preserve"> index removed)</w:t>
       </w:r>
     </w:p>
     <w:tbl>
@@ -897,7 +1035,6 @@
                 <w:b/>
                 <w:bCs/>
               </w:rPr>
-              <w:lastRenderedPageBreak/>
               <w:t>Test case</w:t>
             </w:r>
           </w:p>
@@ -938,7 +1075,14 @@
                 <w:b/>
                 <w:bCs/>
               </w:rPr>
-              <w:t>parameters</w:t>
+              <w:t>P</w:t>
+            </w:r>
+            <w:r>
+              <w:rPr>
+                <w:b/>
+                <w:bCs/>
+              </w:rPr>
+              <w:t>arameters</w:t>
             </w:r>
           </w:p>
         </w:tc>
@@ -951,10 +1095,13 @@
           <w:p>
             <w:proofErr w:type="spellStart"/>
             <w:r>
-              <w:t>test_R</w:t>
-            </w:r>
-            <w:r>
-              <w:t>DGN</w:t>
+              <w:t>test_RQ</w:t>
+            </w:r>
+            <w:r>
+              <w:t>SD</w:t>
+            </w:r>
+            <w:r>
+              <w:t>_SHORT</w:t>
             </w:r>
             <w:proofErr w:type="spellEnd"/>
           </w:p>
@@ -965,10 +1112,10 @@
           </w:tcPr>
           <w:p>
             <w:r>
-              <w:t>0x</w:t>
-            </w:r>
-            <w:r>
-              <w:t>87</w:t>
+              <w:t>0x7</w:t>
+            </w:r>
+            <w:r>
+              <w:t>8</w:t>
             </w:r>
           </w:p>
         </w:tc>
@@ -978,19 +1125,13 @@
           </w:tcPr>
           <w:p>
             <w:r>
-              <w:t>Node number</w:t>
-            </w:r>
-            <w:r>
-              <w:t>,</w:t>
-            </w:r>
-            <w:r>
-              <w:t xml:space="preserve"> service index number = 0</w:t>
-            </w:r>
-            <w:r>
-              <w:t xml:space="preserve"> and </w:t>
-            </w:r>
-            <w:r>
-              <w:t>diagnostic number = 0</w:t>
+              <w:t xml:space="preserve">Node number and </w:t>
+            </w:r>
+            <w:r>
+              <w:t>service index</w:t>
+            </w:r>
+            <w:r>
+              <w:t xml:space="preserve"> number</w:t>
             </w:r>
           </w:p>
         </w:tc>
@@ -1006,12 +1147,12 @@
         <w:ind w:left="357" w:hanging="357"/>
       </w:pPr>
       <w:r>
-        <w:t>Request extended data for this service</w:t>
-      </w:r>
-    </w:p>
-    <w:p>
-      <w:r>
-        <w:t>Read the extended data for this service, using service index number of this service</w:t>
+        <w:t>Request all diagnostics</w:t>
+      </w:r>
+    </w:p>
+    <w:p>
+      <w:r>
+        <w:t>Read all the diagnostics, for all services supported, using service index number 0, and diagnostic number 0</w:t>
       </w:r>
     </w:p>
     <w:tbl>
@@ -1083,7 +1224,14 @@
                 <w:b/>
                 <w:bCs/>
               </w:rPr>
-              <w:t>parameters</w:t>
+              <w:t>P</w:t>
+            </w:r>
+            <w:r>
+              <w:rPr>
+                <w:b/>
+                <w:bCs/>
+              </w:rPr>
+              <w:t>arameters</w:t>
             </w:r>
           </w:p>
         </w:tc>
@@ -1096,10 +1244,10 @@
           <w:p>
             <w:proofErr w:type="spellStart"/>
             <w:r>
-              <w:t>test_RQ</w:t>
-            </w:r>
-            <w:r>
-              <w:t>SD</w:t>
+              <w:t>test_R</w:t>
+            </w:r>
+            <w:r>
+              <w:t>DGN</w:t>
             </w:r>
             <w:proofErr w:type="spellEnd"/>
           </w:p>
@@ -1110,7 +1258,10 @@
           </w:tcPr>
           <w:p>
             <w:r>
-              <w:t>0x78</w:t>
+              <w:t>0x</w:t>
+            </w:r>
+            <w:r>
+              <w:t>87</w:t>
             </w:r>
           </w:p>
         </w:tc>
@@ -1120,7 +1271,19 @@
           </w:tcPr>
           <w:p>
             <w:r>
-              <w:t>Node number and service index number</w:t>
+              <w:t>Node number</w:t>
+            </w:r>
+            <w:r>
+              <w:t>,</w:t>
+            </w:r>
+            <w:r>
+              <w:t xml:space="preserve"> service index number = 0</w:t>
+            </w:r>
+            <w:r>
+              <w:t xml:space="preserve"> and </w:t>
+            </w:r>
+            <w:r>
+              <w:t>diagnostic number = 0</w:t>
             </w:r>
           </w:p>
         </w:tc>
@@ -1136,12 +1299,158 @@
         <w:ind w:left="357" w:hanging="357"/>
       </w:pPr>
       <w:r>
-        <w:t>Request diagnostics for this service</w:t>
-      </w:r>
-    </w:p>
-    <w:p>
-      <w:r>
-        <w:t>Read the diagnostic data for this service, using service index number of this service, and diagnostic number 0</w:t>
+        <w:t>Test RDGN invalid service</w:t>
+      </w:r>
+    </w:p>
+    <w:p>
+      <w:r>
+        <w:t>Boundary error test using the number of services + 1 as the service index number to read</w:t>
+      </w:r>
+    </w:p>
+    <w:tbl>
+      <w:tblPr>
+        <w:tblStyle w:val="TableGrid"/>
+        <w:tblW w:w="0" w:type="auto"/>
+        <w:tblInd w:w="279" w:type="dxa"/>
+        <w:tblLook w:val="04A0" w:firstRow="1" w:lastRow="0" w:firstColumn="1" w:lastColumn="0" w:noHBand="0" w:noVBand="1"/>
+      </w:tblPr>
+      <w:tblGrid>
+        <w:gridCol w:w="2871"/>
+        <w:gridCol w:w="1591"/>
+        <w:gridCol w:w="4275"/>
+      </w:tblGrid>
+      <w:tr>
+        <w:tc>
+          <w:tcPr>
+            <w:tcW w:w="2871" w:type="dxa"/>
+          </w:tcPr>
+          <w:p>
+            <w:pPr>
+              <w:rPr>
+                <w:b/>
+                <w:bCs/>
+              </w:rPr>
+            </w:pPr>
+            <w:r>
+              <w:rPr>
+                <w:b/>
+                <w:bCs/>
+              </w:rPr>
+              <w:t>Test case</w:t>
+            </w:r>
+          </w:p>
+        </w:tc>
+        <w:tc>
+          <w:tcPr>
+            <w:tcW w:w="1591" w:type="dxa"/>
+          </w:tcPr>
+          <w:p>
+            <w:pPr>
+              <w:rPr>
+                <w:b/>
+                <w:bCs/>
+              </w:rPr>
+            </w:pPr>
+            <w:r>
+              <w:rPr>
+                <w:b/>
+                <w:bCs/>
+              </w:rPr>
+              <w:t>Opcode</w:t>
+            </w:r>
+          </w:p>
+        </w:tc>
+        <w:tc>
+          <w:tcPr>
+            <w:tcW w:w="4275" w:type="dxa"/>
+          </w:tcPr>
+          <w:p>
+            <w:pPr>
+              <w:rPr>
+                <w:b/>
+                <w:bCs/>
+              </w:rPr>
+            </w:pPr>
+            <w:r>
+              <w:rPr>
+                <w:b/>
+                <w:bCs/>
+              </w:rPr>
+              <w:t>P</w:t>
+            </w:r>
+            <w:r>
+              <w:rPr>
+                <w:b/>
+                <w:bCs/>
+              </w:rPr>
+              <w:t>arameters</w:t>
+            </w:r>
+          </w:p>
+        </w:tc>
+      </w:tr>
+      <w:tr>
+        <w:tc>
+          <w:tcPr>
+            <w:tcW w:w="2871" w:type="dxa"/>
+          </w:tcPr>
+          <w:p>
+            <w:proofErr w:type="spellStart"/>
+            <w:r>
+              <w:t>test_R</w:t>
+            </w:r>
+            <w:r>
+              <w:t>DGN</w:t>
+            </w:r>
+            <w:r>
+              <w:t>_INVALID_SERVICE</w:t>
+            </w:r>
+            <w:proofErr w:type="spellEnd"/>
+          </w:p>
+        </w:tc>
+        <w:tc>
+          <w:tcPr>
+            <w:tcW w:w="1591" w:type="dxa"/>
+          </w:tcPr>
+          <w:p>
+            <w:r>
+              <w:t>0x87</w:t>
+            </w:r>
+          </w:p>
+        </w:tc>
+        <w:tc>
+          <w:tcPr>
+            <w:tcW w:w="4275" w:type="dxa"/>
+          </w:tcPr>
+          <w:p>
+            <w:r>
+              <w:t>Node number, service index number and diagnostic number</w:t>
+            </w:r>
+          </w:p>
+        </w:tc>
+      </w:tr>
+    </w:tbl>
+    <w:p>
+      <w:pPr>
+        <w:pStyle w:val="Heading1"/>
+        <w:numPr>
+          <w:ilvl w:val="0"/>
+          <w:numId w:val="2"/>
+        </w:numPr>
+        <w:ind w:left="357" w:hanging="357"/>
+      </w:pPr>
+      <w:r>
+        <w:t xml:space="preserve">Test RDGN </w:t>
+      </w:r>
+      <w:r>
+        <w:t>short message</w:t>
+      </w:r>
+    </w:p>
+    <w:p>
+      <w:pPr>
+        <w:ind w:left="360"/>
+      </w:pPr>
+      <w:r>
+        <w:t>Test for GRSP error returned when sending short message</w:t>
       </w:r>
     </w:p>
     <w:tbl>
@@ -1213,7 +1522,7 @@
                 <w:b/>
                 <w:bCs/>
               </w:rPr>
-              <w:t>parameters</w:t>
+              <w:t>Parameters</w:t>
             </w:r>
           </w:p>
         </w:tc>
@@ -1229,6 +1538,286 @@
               <w:t>test_R</w:t>
             </w:r>
             <w:r>
+              <w:t>DGN_</w:t>
+            </w:r>
+            <w:r>
+              <w:t>SHORT</w:t>
+            </w:r>
+            <w:proofErr w:type="spellEnd"/>
+          </w:p>
+        </w:tc>
+        <w:tc>
+          <w:tcPr>
+            <w:tcW w:w="1701" w:type="dxa"/>
+          </w:tcPr>
+          <w:p>
+            <w:r>
+              <w:t>0x87</w:t>
+            </w:r>
+          </w:p>
+        </w:tc>
+        <w:tc>
+          <w:tcPr>
+            <w:tcW w:w="4768" w:type="dxa"/>
+          </w:tcPr>
+          <w:p>
+            <w:r>
+              <w:t>Node number, service index number and diagnostic number</w:t>
+            </w:r>
+          </w:p>
+        </w:tc>
+      </w:tr>
+    </w:tbl>
+    <w:p>
+      <w:pPr>
+        <w:pStyle w:val="Heading1"/>
+        <w:numPr>
+          <w:ilvl w:val="0"/>
+          <w:numId w:val="2"/>
+        </w:numPr>
+        <w:ind w:left="357" w:hanging="357"/>
+      </w:pPr>
+      <w:r>
+        <w:t>Request extended data for this service</w:t>
+      </w:r>
+    </w:p>
+    <w:p>
+      <w:r>
+        <w:t>Read the extended data for this service, using service index number of this service</w:t>
+      </w:r>
+    </w:p>
+    <w:tbl>
+      <w:tblPr>
+        <w:tblStyle w:val="TableGrid"/>
+        <w:tblW w:w="0" w:type="auto"/>
+        <w:tblInd w:w="279" w:type="dxa"/>
+        <w:tblLook w:val="04A0" w:firstRow="1" w:lastRow="0" w:firstColumn="1" w:lastColumn="0" w:noHBand="0" w:noVBand="1"/>
+      </w:tblPr>
+      <w:tblGrid>
+        <w:gridCol w:w="2268"/>
+        <w:gridCol w:w="1701"/>
+        <w:gridCol w:w="4768"/>
+      </w:tblGrid>
+      <w:tr>
+        <w:tc>
+          <w:tcPr>
+            <w:tcW w:w="2268" w:type="dxa"/>
+          </w:tcPr>
+          <w:p>
+            <w:pPr>
+              <w:rPr>
+                <w:b/>
+                <w:bCs/>
+              </w:rPr>
+            </w:pPr>
+            <w:r>
+              <w:rPr>
+                <w:b/>
+                <w:bCs/>
+              </w:rPr>
+              <w:t>Test case</w:t>
+            </w:r>
+          </w:p>
+        </w:tc>
+        <w:tc>
+          <w:tcPr>
+            <w:tcW w:w="1701" w:type="dxa"/>
+          </w:tcPr>
+          <w:p>
+            <w:pPr>
+              <w:rPr>
+                <w:b/>
+                <w:bCs/>
+              </w:rPr>
+            </w:pPr>
+            <w:r>
+              <w:rPr>
+                <w:b/>
+                <w:bCs/>
+              </w:rPr>
+              <w:t>Opcode</w:t>
+            </w:r>
+          </w:p>
+        </w:tc>
+        <w:tc>
+          <w:tcPr>
+            <w:tcW w:w="4768" w:type="dxa"/>
+          </w:tcPr>
+          <w:p>
+            <w:pPr>
+              <w:rPr>
+                <w:b/>
+                <w:bCs/>
+              </w:rPr>
+            </w:pPr>
+            <w:r>
+              <w:rPr>
+                <w:b/>
+                <w:bCs/>
+              </w:rPr>
+              <w:t>parameters</w:t>
+            </w:r>
+          </w:p>
+        </w:tc>
+      </w:tr>
+      <w:tr>
+        <w:tc>
+          <w:tcPr>
+            <w:tcW w:w="2268" w:type="dxa"/>
+          </w:tcPr>
+          <w:p>
+            <w:proofErr w:type="spellStart"/>
+            <w:r>
+              <w:t>test_RQ</w:t>
+            </w:r>
+            <w:r>
+              <w:t>SD</w:t>
+            </w:r>
+            <w:proofErr w:type="spellEnd"/>
+          </w:p>
+        </w:tc>
+        <w:tc>
+          <w:tcPr>
+            <w:tcW w:w="1701" w:type="dxa"/>
+          </w:tcPr>
+          <w:p>
+            <w:r>
+              <w:t>0x78</w:t>
+            </w:r>
+          </w:p>
+        </w:tc>
+        <w:tc>
+          <w:tcPr>
+            <w:tcW w:w="4768" w:type="dxa"/>
+          </w:tcPr>
+          <w:p>
+            <w:r>
+              <w:t>Node number and service index number</w:t>
+            </w:r>
+          </w:p>
+        </w:tc>
+      </w:tr>
+    </w:tbl>
+    <w:p>
+      <w:pPr>
+        <w:pStyle w:val="Heading1"/>
+        <w:numPr>
+          <w:ilvl w:val="0"/>
+          <w:numId w:val="2"/>
+        </w:numPr>
+        <w:ind w:left="357" w:hanging="357"/>
+      </w:pPr>
+      <w:r>
+        <w:t>Request diagnostics for this service</w:t>
+      </w:r>
+    </w:p>
+    <w:p>
+      <w:r>
+        <w:t xml:space="preserve">Read the </w:t>
+      </w:r>
+      <w:proofErr w:type="gramStart"/>
+      <w:r>
+        <w:t xml:space="preserve">all </w:t>
+      </w:r>
+      <w:r>
+        <w:t>diagnostic</w:t>
+      </w:r>
+      <w:proofErr w:type="gramEnd"/>
+      <w:r>
+        <w:t xml:space="preserve"> data </w:t>
+      </w:r>
+      <w:r>
+        <w:t xml:space="preserve">just </w:t>
+      </w:r>
+      <w:r>
+        <w:t>for this service, using service index number of this service, and diagnostic number 0</w:t>
+      </w:r>
+    </w:p>
+    <w:tbl>
+      <w:tblPr>
+        <w:tblStyle w:val="TableGrid"/>
+        <w:tblW w:w="0" w:type="auto"/>
+        <w:tblInd w:w="279" w:type="dxa"/>
+        <w:tblLook w:val="04A0" w:firstRow="1" w:lastRow="0" w:firstColumn="1" w:lastColumn="0" w:noHBand="0" w:noVBand="1"/>
+      </w:tblPr>
+      <w:tblGrid>
+        <w:gridCol w:w="2268"/>
+        <w:gridCol w:w="1701"/>
+        <w:gridCol w:w="4768"/>
+      </w:tblGrid>
+      <w:tr>
+        <w:tc>
+          <w:tcPr>
+            <w:tcW w:w="2268" w:type="dxa"/>
+          </w:tcPr>
+          <w:p>
+            <w:pPr>
+              <w:rPr>
+                <w:b/>
+                <w:bCs/>
+              </w:rPr>
+            </w:pPr>
+            <w:r>
+              <w:rPr>
+                <w:b/>
+                <w:bCs/>
+              </w:rPr>
+              <w:t>Test case</w:t>
+            </w:r>
+          </w:p>
+        </w:tc>
+        <w:tc>
+          <w:tcPr>
+            <w:tcW w:w="1701" w:type="dxa"/>
+          </w:tcPr>
+          <w:p>
+            <w:pPr>
+              <w:rPr>
+                <w:b/>
+                <w:bCs/>
+              </w:rPr>
+            </w:pPr>
+            <w:r>
+              <w:rPr>
+                <w:b/>
+                <w:bCs/>
+              </w:rPr>
+              <w:t>Opcode</w:t>
+            </w:r>
+          </w:p>
+        </w:tc>
+        <w:tc>
+          <w:tcPr>
+            <w:tcW w:w="4768" w:type="dxa"/>
+          </w:tcPr>
+          <w:p>
+            <w:pPr>
+              <w:rPr>
+                <w:b/>
+                <w:bCs/>
+              </w:rPr>
+            </w:pPr>
+            <w:r>
+              <w:rPr>
+                <w:b/>
+                <w:bCs/>
+              </w:rPr>
+              <w:t>parameters</w:t>
+            </w:r>
+          </w:p>
+        </w:tc>
+      </w:tr>
+      <w:tr>
+        <w:tc>
+          <w:tcPr>
+            <w:tcW w:w="2268" w:type="dxa"/>
+          </w:tcPr>
+          <w:p>
+            <w:proofErr w:type="spellStart"/>
+            <w:r>
+              <w:t>test_R</w:t>
+            </w:r>
+            <w:r>
               <w:t>DGN</w:t>
             </w:r>
             <w:proofErr w:type="spellEnd"/>
@@ -1251,6 +1840,317 @@
           <w:p>
             <w:r>
               <w:t>Node number, service index number and diagnostic number 0</w:t>
+            </w:r>
+          </w:p>
+        </w:tc>
+      </w:tr>
+    </w:tbl>
+    <w:p>
+      <w:pPr>
+        <w:pStyle w:val="Heading1"/>
+        <w:numPr>
+          <w:ilvl w:val="0"/>
+          <w:numId w:val="2"/>
+        </w:numPr>
+        <w:ind w:left="357" w:hanging="357"/>
+      </w:pPr>
+      <w:r>
+        <w:t xml:space="preserve">Request </w:t>
+      </w:r>
+      <w:r>
+        <w:t xml:space="preserve">single </w:t>
+      </w:r>
+      <w:r>
+        <w:t>diagnostic for this service</w:t>
+      </w:r>
+    </w:p>
+    <w:p>
+      <w:r>
+        <w:t>Read the</w:t>
+      </w:r>
+      <w:r>
+        <w:t xml:space="preserve"> first</w:t>
+      </w:r>
+      <w:r>
+        <w:t xml:space="preserve"> diagnostic data for this service, using service index number of this service, and diagnostic number </w:t>
+      </w:r>
+      <w:r>
+        <w:t>1</w:t>
+      </w:r>
+    </w:p>
+    <w:tbl>
+      <w:tblPr>
+        <w:tblStyle w:val="TableGrid"/>
+        <w:tblW w:w="0" w:type="auto"/>
+        <w:tblInd w:w="279" w:type="dxa"/>
+        <w:tblLook w:val="04A0" w:firstRow="1" w:lastRow="0" w:firstColumn="1" w:lastColumn="0" w:noHBand="0" w:noVBand="1"/>
+      </w:tblPr>
+      <w:tblGrid>
+        <w:gridCol w:w="2268"/>
+        <w:gridCol w:w="1701"/>
+        <w:gridCol w:w="4768"/>
+      </w:tblGrid>
+      <w:tr>
+        <w:tc>
+          <w:tcPr>
+            <w:tcW w:w="2268" w:type="dxa"/>
+          </w:tcPr>
+          <w:p>
+            <w:pPr>
+              <w:rPr>
+                <w:b/>
+                <w:bCs/>
+              </w:rPr>
+            </w:pPr>
+            <w:r>
+              <w:rPr>
+                <w:b/>
+                <w:bCs/>
+              </w:rPr>
+              <w:lastRenderedPageBreak/>
+              <w:t>Test case</w:t>
+            </w:r>
+          </w:p>
+        </w:tc>
+        <w:tc>
+          <w:tcPr>
+            <w:tcW w:w="1701" w:type="dxa"/>
+          </w:tcPr>
+          <w:p>
+            <w:pPr>
+              <w:rPr>
+                <w:b/>
+                <w:bCs/>
+              </w:rPr>
+            </w:pPr>
+            <w:r>
+              <w:rPr>
+                <w:b/>
+                <w:bCs/>
+              </w:rPr>
+              <w:t>Opcode</w:t>
+            </w:r>
+          </w:p>
+        </w:tc>
+        <w:tc>
+          <w:tcPr>
+            <w:tcW w:w="4768" w:type="dxa"/>
+          </w:tcPr>
+          <w:p>
+            <w:pPr>
+              <w:rPr>
+                <w:b/>
+                <w:bCs/>
+              </w:rPr>
+            </w:pPr>
+            <w:r>
+              <w:rPr>
+                <w:b/>
+                <w:bCs/>
+              </w:rPr>
+              <w:t>parameters</w:t>
+            </w:r>
+          </w:p>
+        </w:tc>
+      </w:tr>
+      <w:tr>
+        <w:tc>
+          <w:tcPr>
+            <w:tcW w:w="2268" w:type="dxa"/>
+          </w:tcPr>
+          <w:p>
+            <w:proofErr w:type="spellStart"/>
+            <w:r>
+              <w:t>test_R</w:t>
+            </w:r>
+            <w:r>
+              <w:t>DGN</w:t>
+            </w:r>
+            <w:proofErr w:type="spellEnd"/>
+          </w:p>
+        </w:tc>
+        <w:tc>
+          <w:tcPr>
+            <w:tcW w:w="1701" w:type="dxa"/>
+          </w:tcPr>
+          <w:p>
+            <w:r>
+              <w:t>0x87</w:t>
+            </w:r>
+          </w:p>
+        </w:tc>
+        <w:tc>
+          <w:tcPr>
+            <w:tcW w:w="4768" w:type="dxa"/>
+          </w:tcPr>
+          <w:p>
+            <w:r>
+              <w:t xml:space="preserve">Node number, service index number and diagnostic number </w:t>
+            </w:r>
+            <w:r>
+              <w:t>1</w:t>
+            </w:r>
+          </w:p>
+        </w:tc>
+      </w:tr>
+    </w:tbl>
+    <w:p>
+      <w:pPr>
+        <w:pStyle w:val="Heading1"/>
+        <w:numPr>
+          <w:ilvl w:val="0"/>
+          <w:numId w:val="2"/>
+        </w:numPr>
+        <w:ind w:left="357" w:hanging="357"/>
+      </w:pPr>
+      <w:r>
+        <w:t>Test</w:t>
+      </w:r>
+      <w:r>
+        <w:t xml:space="preserve"> </w:t>
+      </w:r>
+      <w:r>
+        <w:t xml:space="preserve">invalid </w:t>
+      </w:r>
+      <w:r>
+        <w:t>diagnostic</w:t>
+      </w:r>
+      <w:r>
+        <w:t xml:space="preserve"> number</w:t>
+      </w:r>
+      <w:r>
+        <w:t xml:space="preserve"> for this service</w:t>
+      </w:r>
+    </w:p>
+    <w:p>
+      <w:r>
+        <w:t>Try to read last diagnostic + 1 for this service</w:t>
+      </w:r>
+      <w:r>
+        <w:t xml:space="preserve">, using service index number of this service, and </w:t>
+      </w:r>
+      <w:proofErr w:type="spellStart"/>
+      <w:r>
+        <w:t>MaxDiagnostic</w:t>
+      </w:r>
+      <w:proofErr w:type="spellEnd"/>
+      <w:r>
+        <w:t xml:space="preserve"> + 1, expecting a GRSP response back</w:t>
+      </w:r>
+    </w:p>
+    <w:tbl>
+      <w:tblPr>
+        <w:tblStyle w:val="TableGrid"/>
+        <w:tblW w:w="0" w:type="auto"/>
+        <w:tblInd w:w="279" w:type="dxa"/>
+        <w:tblLook w:val="04A0" w:firstRow="1" w:lastRow="0" w:firstColumn="1" w:lastColumn="0" w:noHBand="0" w:noVBand="1"/>
+      </w:tblPr>
+      <w:tblGrid>
+        <w:gridCol w:w="3264"/>
+        <w:gridCol w:w="1496"/>
+        <w:gridCol w:w="3977"/>
+      </w:tblGrid>
+      <w:tr>
+        <w:tc>
+          <w:tcPr>
+            <w:tcW w:w="2268" w:type="dxa"/>
+          </w:tcPr>
+          <w:p>
+            <w:pPr>
+              <w:rPr>
+                <w:b/>
+                <w:bCs/>
+              </w:rPr>
+            </w:pPr>
+            <w:r>
+              <w:rPr>
+                <w:b/>
+                <w:bCs/>
+              </w:rPr>
+              <w:t>Test case</w:t>
+            </w:r>
+          </w:p>
+        </w:tc>
+        <w:tc>
+          <w:tcPr>
+            <w:tcW w:w="1701" w:type="dxa"/>
+          </w:tcPr>
+          <w:p>
+            <w:pPr>
+              <w:rPr>
+                <w:b/>
+                <w:bCs/>
+              </w:rPr>
+            </w:pPr>
+            <w:r>
+              <w:rPr>
+                <w:b/>
+                <w:bCs/>
+              </w:rPr>
+              <w:t>Opcode</w:t>
+            </w:r>
+          </w:p>
+        </w:tc>
+        <w:tc>
+          <w:tcPr>
+            <w:tcW w:w="4768" w:type="dxa"/>
+          </w:tcPr>
+          <w:p>
+            <w:pPr>
+              <w:rPr>
+                <w:b/>
+                <w:bCs/>
+              </w:rPr>
+            </w:pPr>
+            <w:r>
+              <w:rPr>
+                <w:b/>
+                <w:bCs/>
+              </w:rPr>
+              <w:t>parameters</w:t>
+            </w:r>
+          </w:p>
+        </w:tc>
+      </w:tr>
+      <w:tr>
+        <w:tc>
+          <w:tcPr>
+            <w:tcW w:w="2268" w:type="dxa"/>
+          </w:tcPr>
+          <w:p>
+            <w:proofErr w:type="spellStart"/>
+            <w:r>
+              <w:t>test_R</w:t>
+            </w:r>
+            <w:r>
+              <w:t>DGN</w:t>
+            </w:r>
+            <w:r>
+              <w:t>_INVALID_DIAGNOSTIC</w:t>
+            </w:r>
+            <w:proofErr w:type="spellEnd"/>
+          </w:p>
+        </w:tc>
+        <w:tc>
+          <w:tcPr>
+            <w:tcW w:w="1701" w:type="dxa"/>
+          </w:tcPr>
+          <w:p>
+            <w:r>
+              <w:t>0x87</w:t>
+            </w:r>
+          </w:p>
+        </w:tc>
+        <w:tc>
+          <w:tcPr>
+            <w:tcW w:w="4768" w:type="dxa"/>
+          </w:tcPr>
+          <w:p>
+            <w:r>
+              <w:t xml:space="preserve">Node number, service index number and diagnostic number </w:t>
+            </w:r>
+            <w:r>
+              <w:t>MaxDiagnostic+1</w:t>
             </w:r>
           </w:p>
         </w:tc>
@@ -2216,7 +3116,7 @@
   <w:style w:type="paragraph" w:default="1" w:styleId="Normal">
     <w:name w:val="Normal"/>
     <w:qFormat/>
-    <w:rsid w:val="00F1611D"/>
+    <w:rsid w:val="001C5449"/>
   </w:style>
   <w:style w:type="paragraph" w:styleId="Heading1">
     <w:name w:val="heading 1"/>

</xml_diff>

<commit_message>
Updated Type1 & Type 2 with added tests
</commit_message>
<xml_diff>
--- a/Documents/Test Documents/Type1 Minimum Node Service Test Suite.docx
+++ b/Documents/Test Documents/Type1 Minimum Node Service Test Suite.docx
@@ -20,42 +20,46 @@
     </w:p>
     <w:p>
       <w:pPr>
+        <w:rPr>
+          <w:color w:val="4472C4" w:themeColor="accent1"/>
+          <w:sz w:val="32"/>
+          <w:szCs w:val="32"/>
+        </w:rPr>
+      </w:pPr>
+      <w:r>
+        <w:rPr>
+          <w:color w:val="4472C4" w:themeColor="accent1"/>
+          <w:sz w:val="32"/>
+          <w:szCs w:val="32"/>
+        </w:rPr>
+        <w:t>Starting assumption</w:t>
+      </w:r>
+    </w:p>
+    <w:p>
+      <w:r>
+        <w:t>The Minimum node service is always expected to be present, and always a singular instance. This service is tested before any other service</w:t>
+      </w:r>
+    </w:p>
+    <w:p>
+      <w:r>
+        <w:t>The unit under tes</w:t>
+      </w:r>
+      <w:r>
+        <w:t xml:space="preserve">t </w:t>
+      </w:r>
+      <w:r>
+        <w:t xml:space="preserve">has </w:t>
+      </w:r>
+      <w:r>
+        <w:t>a valid node number</w:t>
+      </w:r>
+      <w:r>
+        <w:t>, and is in normal running mode</w:t>
+      </w:r>
+    </w:p>
+    <w:p>
+      <w:pPr>
         <w:pStyle w:val="Heading1"/>
-      </w:pPr>
-      <w:r>
-        <w:t>Starting assumption</w:t>
-      </w:r>
-    </w:p>
-    <w:p>
-      <w:r>
-        <w:t>The Minimum node service is always expected to be present, and always a singular instance. This service is tested before any other service</w:t>
-      </w:r>
-    </w:p>
-    <w:p>
-      <w:r>
-        <w:t>The unit under tes</w:t>
-      </w:r>
-      <w:r>
-        <w:t xml:space="preserve">t </w:t>
-      </w:r>
-      <w:r>
-        <w:t xml:space="preserve">has </w:t>
-      </w:r>
-      <w:r>
-        <w:t>a valid node number</w:t>
-      </w:r>
-      <w:r>
-        <w:t>, and is in normal running mode</w:t>
-      </w:r>
-    </w:p>
-    <w:p>
-      <w:pPr>
-        <w:pStyle w:val="Heading1"/>
-        <w:numPr>
-          <w:ilvl w:val="0"/>
-          <w:numId w:val="2"/>
-        </w:numPr>
-        <w:ind w:left="357" w:hanging="357"/>
       </w:pPr>
       <w:r>
         <w:t>Check expected node number</w:t>
@@ -173,11 +177,6 @@
     <w:p>
       <w:pPr>
         <w:pStyle w:val="Heading1"/>
-        <w:numPr>
-          <w:ilvl w:val="0"/>
-          <w:numId w:val="2"/>
-        </w:numPr>
-        <w:ind w:left="357" w:hanging="357"/>
       </w:pPr>
       <w:r>
         <w:t xml:space="preserve">Read </w:t>
@@ -312,11 +311,6 @@
     <w:p>
       <w:pPr>
         <w:pStyle w:val="Heading1"/>
-        <w:numPr>
-          <w:ilvl w:val="0"/>
-          <w:numId w:val="2"/>
-        </w:numPr>
-        <w:ind w:left="357" w:hanging="357"/>
       </w:pPr>
       <w:r>
         <w:t>Read all node parameters</w:t>
@@ -439,11 +433,6 @@
     <w:p>
       <w:pPr>
         <w:pStyle w:val="Heading1"/>
-        <w:numPr>
-          <w:ilvl w:val="0"/>
-          <w:numId w:val="2"/>
-        </w:numPr>
-        <w:ind w:left="357" w:hanging="357"/>
       </w:pPr>
       <w:r>
         <w:t>Test invalid node parameter</w:t>
@@ -572,17 +561,9 @@
     <w:p>
       <w:pPr>
         <w:pStyle w:val="Heading1"/>
-        <w:numPr>
-          <w:ilvl w:val="0"/>
-          <w:numId w:val="2"/>
-        </w:numPr>
-        <w:ind w:left="357" w:hanging="357"/>
-      </w:pPr>
-      <w:r>
-        <w:t xml:space="preserve">Test </w:t>
-      </w:r>
-      <w:r>
-        <w:t>RQNPN short message</w:t>
+      </w:pPr>
+      <w:r>
+        <w:t>Test RQNPN short message</w:t>
       </w:r>
     </w:p>
     <w:p>
@@ -675,10 +656,7 @@
               <w:t>test_RQNPN</w:t>
             </w:r>
             <w:r>
-              <w:t>_</w:t>
-            </w:r>
-            <w:r>
-              <w:t>SHORT</w:t>
+              <w:t>_SHORT</w:t>
             </w:r>
             <w:proofErr w:type="spellEnd"/>
           </w:p>
@@ -708,11 +686,6 @@
     <w:p>
       <w:pPr>
         <w:pStyle w:val="Heading1"/>
-        <w:numPr>
-          <w:ilvl w:val="0"/>
-          <w:numId w:val="2"/>
-        </w:numPr>
-        <w:ind w:left="357" w:hanging="357"/>
       </w:pPr>
       <w:r>
         <w:t>Request all services</w:t>
@@ -838,11 +811,6 @@
     <w:p>
       <w:pPr>
         <w:pStyle w:val="Heading1"/>
-        <w:numPr>
-          <w:ilvl w:val="0"/>
-          <w:numId w:val="2"/>
-        </w:numPr>
-        <w:ind w:left="357" w:hanging="357"/>
       </w:pPr>
       <w:r>
         <w:t>Request invalid service</w:t>
@@ -979,31 +947,14 @@
     <w:p>
       <w:pPr>
         <w:pStyle w:val="Heading1"/>
-        <w:numPr>
-          <w:ilvl w:val="0"/>
-          <w:numId w:val="2"/>
-        </w:numPr>
-        <w:ind w:left="357" w:hanging="357"/>
-      </w:pPr>
-      <w:r>
-        <w:t>Test RQ</w:t>
-      </w:r>
-      <w:r>
-        <w:t>SD</w:t>
-      </w:r>
-      <w:r>
-        <w:t xml:space="preserve"> short message</w:t>
-      </w:r>
-    </w:p>
-    <w:p>
-      <w:r>
-        <w:t>Test for GRSP error returned when sending short message (</w:t>
-      </w:r>
-      <w:r>
-        <w:t>service</w:t>
-      </w:r>
-      <w:r>
-        <w:t xml:space="preserve"> index removed)</w:t>
+      </w:pPr>
+      <w:r>
+        <w:t>Test RQSD short message</w:t>
+      </w:r>
+    </w:p>
+    <w:p>
+      <w:r>
+        <w:t>Test for GRSP error returned when sending short message (service index removed)</w:t>
       </w:r>
     </w:p>
     <w:tbl>
@@ -1098,10 +1049,7 @@
               <w:t>test_RQ</w:t>
             </w:r>
             <w:r>
-              <w:t>SD</w:t>
-            </w:r>
-            <w:r>
-              <w:t>_SHORT</w:t>
+              <w:t>SD_SHORT</w:t>
             </w:r>
             <w:proofErr w:type="spellEnd"/>
           </w:p>
@@ -1112,10 +1060,7 @@
           </w:tcPr>
           <w:p>
             <w:r>
-              <w:t>0x7</w:t>
-            </w:r>
-            <w:r>
-              <w:t>8</w:t>
+              <w:t>0x78</w:t>
             </w:r>
           </w:p>
         </w:tc>
@@ -1125,13 +1070,7 @@
           </w:tcPr>
           <w:p>
             <w:r>
-              <w:t xml:space="preserve">Node number and </w:t>
-            </w:r>
-            <w:r>
-              <w:t>service index</w:t>
-            </w:r>
-            <w:r>
-              <w:t xml:space="preserve"> number</w:t>
+              <w:t>Node number and service index number</w:t>
             </w:r>
           </w:p>
         </w:tc>
@@ -1140,11 +1079,6 @@
     <w:p>
       <w:pPr>
         <w:pStyle w:val="Heading1"/>
-        <w:numPr>
-          <w:ilvl w:val="0"/>
-          <w:numId w:val="2"/>
-        </w:numPr>
-        <w:ind w:left="357" w:hanging="357"/>
       </w:pPr>
       <w:r>
         <w:t>Request all diagnostics</w:t>
@@ -1292,11 +1226,6 @@
     <w:p>
       <w:pPr>
         <w:pStyle w:val="Heading1"/>
-        <w:numPr>
-          <w:ilvl w:val="0"/>
-          <w:numId w:val="2"/>
-        </w:numPr>
-        <w:ind w:left="357" w:hanging="357"/>
       </w:pPr>
       <w:r>
         <w:t>Test RDGN invalid service</w:t>
@@ -1376,14 +1305,7 @@
                 <w:b/>
                 <w:bCs/>
               </w:rPr>
-              <w:t>P</w:t>
-            </w:r>
-            <w:r>
-              <w:rPr>
-                <w:b/>
-                <w:bCs/>
-              </w:rPr>
-              <w:t>arameters</w:t>
+              <w:t>Parameters</w:t>
             </w:r>
           </w:p>
         </w:tc>
@@ -1399,10 +1321,7 @@
               <w:t>test_R</w:t>
             </w:r>
             <w:r>
-              <w:t>DGN</w:t>
-            </w:r>
-            <w:r>
-              <w:t>_INVALID_SERVICE</w:t>
+              <w:t>DGN_INVALID_SERVICE</w:t>
             </w:r>
             <w:proofErr w:type="spellEnd"/>
           </w:p>
@@ -1432,17 +1351,9 @@
     <w:p>
       <w:pPr>
         <w:pStyle w:val="Heading1"/>
-        <w:numPr>
-          <w:ilvl w:val="0"/>
-          <w:numId w:val="2"/>
-        </w:numPr>
-        <w:ind w:left="357" w:hanging="357"/>
-      </w:pPr>
-      <w:r>
-        <w:t xml:space="preserve">Test RDGN </w:t>
-      </w:r>
-      <w:r>
-        <w:t>short message</w:t>
+      </w:pPr>
+      <w:r>
+        <w:t>Test RDGN short message</w:t>
       </w:r>
     </w:p>
     <w:p>
@@ -1538,10 +1449,7 @@
               <w:t>test_R</w:t>
             </w:r>
             <w:r>
-              <w:t>DGN_</w:t>
-            </w:r>
-            <w:r>
-              <w:t>SHORT</w:t>
+              <w:t>DGN_SHORT</w:t>
             </w:r>
             <w:proofErr w:type="spellEnd"/>
           </w:p>
@@ -1571,11 +1479,6 @@
     <w:p>
       <w:pPr>
         <w:pStyle w:val="Heading1"/>
-        <w:numPr>
-          <w:ilvl w:val="0"/>
-          <w:numId w:val="2"/>
-        </w:numPr>
-        <w:ind w:left="357" w:hanging="357"/>
       </w:pPr>
       <w:r>
         <w:t>Request extended data for this service</w:t>
@@ -1701,11 +1604,6 @@
     <w:p>
       <w:pPr>
         <w:pStyle w:val="Heading1"/>
-        <w:numPr>
-          <w:ilvl w:val="0"/>
-          <w:numId w:val="2"/>
-        </w:numPr>
-        <w:ind w:left="357" w:hanging="357"/>
       </w:pPr>
       <w:r>
         <w:t>Request diagnostics for this service</w:t>
@@ -1848,34 +1746,20 @@
     <w:p>
       <w:pPr>
         <w:pStyle w:val="Heading1"/>
-        <w:numPr>
-          <w:ilvl w:val="0"/>
-          <w:numId w:val="2"/>
-        </w:numPr>
-        <w:ind w:left="357" w:hanging="357"/>
       </w:pPr>
       <w:r>
         <w:t xml:space="preserve">Request </w:t>
       </w:r>
       <w:r>
-        <w:t xml:space="preserve">single </w:t>
-      </w:r>
-      <w:r>
-        <w:t>diagnostic for this service</w:t>
-      </w:r>
-    </w:p>
-    <w:p>
-      <w:r>
-        <w:t>Read the</w:t>
-      </w:r>
-      <w:r>
-        <w:t xml:space="preserve"> first</w:t>
-      </w:r>
-      <w:r>
-        <w:t xml:space="preserve"> diagnostic data for this service, using service index number of this service, and diagnostic number </w:t>
-      </w:r>
-      <w:r>
-        <w:t>1</w:t>
+        <w:t>first</w:t>
+      </w:r>
+      <w:r>
+        <w:t xml:space="preserve"> diagnostic for this service</w:t>
+      </w:r>
+    </w:p>
+    <w:p>
+      <w:r>
+        <w:t>Read the first diagnostic data for this service, using service index number of this service, and diagnostic number 1</w:t>
       </w:r>
     </w:p>
     <w:tbl>
@@ -1985,10 +1869,7 @@
           </w:tcPr>
           <w:p>
             <w:r>
-              <w:t xml:space="preserve">Node number, service index number and diagnostic number </w:t>
-            </w:r>
-            <w:r>
-              <w:t>1</w:t>
+              <w:t>Node number, service index number and diagnostic number 1</w:t>
             </w:r>
           </w:p>
         </w:tc>
@@ -1997,37 +1878,161 @@
     <w:p>
       <w:pPr>
         <w:pStyle w:val="Heading1"/>
-        <w:numPr>
-          <w:ilvl w:val="0"/>
-          <w:numId w:val="2"/>
-        </w:numPr>
-        <w:ind w:left="357" w:hanging="357"/>
-      </w:pPr>
-      <w:r>
-        <w:t>Test</w:t>
-      </w:r>
-      <w:r>
-        <w:t xml:space="preserve"> </w:t>
-      </w:r>
-      <w:r>
-        <w:t xml:space="preserve">invalid </w:t>
-      </w:r>
-      <w:r>
-        <w:t>diagnostic</w:t>
-      </w:r>
-      <w:r>
-        <w:t xml:space="preserve"> number</w:t>
-      </w:r>
-      <w:r>
-        <w:t xml:space="preserve"> for this service</w:t>
-      </w:r>
-    </w:p>
-    <w:p>
-      <w:r>
-        <w:t>Try to read last diagnostic + 1 for this service</w:t>
-      </w:r>
-      <w:r>
-        <w:t xml:space="preserve">, using service index number of this service, and </w:t>
+      </w:pPr>
+      <w:r>
+        <w:t xml:space="preserve">Request </w:t>
+      </w:r>
+      <w:r>
+        <w:t>last</w:t>
+      </w:r>
+      <w:r>
+        <w:t xml:space="preserve"> diagnostic for this service</w:t>
+      </w:r>
+    </w:p>
+    <w:p>
+      <w:r>
+        <w:t xml:space="preserve">Read the </w:t>
+      </w:r>
+      <w:r>
+        <w:t>last</w:t>
+      </w:r>
+      <w:r>
+        <w:t xml:space="preserve"> diagnostic data for this service, using service index number of this service, and diagnostic number </w:t>
+      </w:r>
+      <w:proofErr w:type="spellStart"/>
+      <w:r>
+        <w:t>MaxDiagnostic</w:t>
+      </w:r>
+      <w:proofErr w:type="spellEnd"/>
+    </w:p>
+    <w:tbl>
+      <w:tblPr>
+        <w:tblStyle w:val="TableGrid"/>
+        <w:tblW w:w="0" w:type="auto"/>
+        <w:tblInd w:w="279" w:type="dxa"/>
+        <w:tblLook w:val="04A0" w:firstRow="1" w:lastRow="0" w:firstColumn="1" w:lastColumn="0" w:noHBand="0" w:noVBand="1"/>
+      </w:tblPr>
+      <w:tblGrid>
+        <w:gridCol w:w="2268"/>
+        <w:gridCol w:w="1701"/>
+        <w:gridCol w:w="4768"/>
+      </w:tblGrid>
+      <w:tr>
+        <w:tc>
+          <w:tcPr>
+            <w:tcW w:w="2268" w:type="dxa"/>
+          </w:tcPr>
+          <w:p>
+            <w:pPr>
+              <w:rPr>
+                <w:b/>
+                <w:bCs/>
+              </w:rPr>
+            </w:pPr>
+            <w:r>
+              <w:rPr>
+                <w:b/>
+                <w:bCs/>
+              </w:rPr>
+              <w:t>Test case</w:t>
+            </w:r>
+          </w:p>
+        </w:tc>
+        <w:tc>
+          <w:tcPr>
+            <w:tcW w:w="1701" w:type="dxa"/>
+          </w:tcPr>
+          <w:p>
+            <w:pPr>
+              <w:rPr>
+                <w:b/>
+                <w:bCs/>
+              </w:rPr>
+            </w:pPr>
+            <w:r>
+              <w:rPr>
+                <w:b/>
+                <w:bCs/>
+              </w:rPr>
+              <w:t>Opcode</w:t>
+            </w:r>
+          </w:p>
+        </w:tc>
+        <w:tc>
+          <w:tcPr>
+            <w:tcW w:w="4768" w:type="dxa"/>
+          </w:tcPr>
+          <w:p>
+            <w:pPr>
+              <w:rPr>
+                <w:b/>
+                <w:bCs/>
+              </w:rPr>
+            </w:pPr>
+            <w:r>
+              <w:rPr>
+                <w:b/>
+                <w:bCs/>
+              </w:rPr>
+              <w:t>parameters</w:t>
+            </w:r>
+          </w:p>
+        </w:tc>
+      </w:tr>
+      <w:tr>
+        <w:tc>
+          <w:tcPr>
+            <w:tcW w:w="2268" w:type="dxa"/>
+          </w:tcPr>
+          <w:p>
+            <w:proofErr w:type="spellStart"/>
+            <w:r>
+              <w:t>test_R</w:t>
+            </w:r>
+            <w:r>
+              <w:t>DGN</w:t>
+            </w:r>
+            <w:proofErr w:type="spellEnd"/>
+          </w:p>
+        </w:tc>
+        <w:tc>
+          <w:tcPr>
+            <w:tcW w:w="1701" w:type="dxa"/>
+          </w:tcPr>
+          <w:p>
+            <w:r>
+              <w:t>0x87</w:t>
+            </w:r>
+          </w:p>
+        </w:tc>
+        <w:tc>
+          <w:tcPr>
+            <w:tcW w:w="4768" w:type="dxa"/>
+          </w:tcPr>
+          <w:p>
+            <w:r>
+              <w:t xml:space="preserve">Node number, service index number and diagnostic number </w:t>
+            </w:r>
+            <w:proofErr w:type="spellStart"/>
+            <w:r>
+              <w:t>MaxDiagnostic</w:t>
+            </w:r>
+            <w:proofErr w:type="spellEnd"/>
+          </w:p>
+        </w:tc>
+      </w:tr>
+    </w:tbl>
+    <w:p>
+      <w:pPr>
+        <w:pStyle w:val="Heading1"/>
+      </w:pPr>
+      <w:r>
+        <w:t>Test invalid diagnostic number for this service</w:t>
+      </w:r>
+    </w:p>
+    <w:p>
+      <w:r>
+        <w:t xml:space="preserve">Try to read last diagnostic + 1 for this service, using service index number of this service, and </w:t>
       </w:r>
       <w:proofErr w:type="spellStart"/>
       <w:r>
@@ -2123,10 +2128,7 @@
               <w:t>test_R</w:t>
             </w:r>
             <w:r>
-              <w:t>DGN</w:t>
-            </w:r>
-            <w:r>
-              <w:t>_INVALID_DIAGNOSTIC</w:t>
+              <w:t>DGN_INVALID_DIAGNOSTIC</w:t>
             </w:r>
             <w:proofErr w:type="spellEnd"/>
           </w:p>
@@ -2147,10 +2149,7 @@
           </w:tcPr>
           <w:p>
             <w:r>
-              <w:t xml:space="preserve">Node number, service index number and diagnostic number </w:t>
-            </w:r>
-            <w:r>
-              <w:t>MaxDiagnostic+1</w:t>
+              <w:t>Node number, service index number and diagnostic number MaxDiagnostic+1</w:t>
             </w:r>
           </w:p>
         </w:tc>
@@ -2159,11 +2158,6 @@
     <w:p>
       <w:pPr>
         <w:pStyle w:val="Heading1"/>
-        <w:numPr>
-          <w:ilvl w:val="0"/>
-          <w:numId w:val="2"/>
-        </w:numPr>
-        <w:ind w:left="357" w:hanging="357"/>
       </w:pPr>
       <w:r>
         <w:t>Test node reset</w:t>
@@ -2289,11 +2283,6 @@
     <w:p>
       <w:pPr>
         <w:pStyle w:val="Heading1"/>
-        <w:numPr>
-          <w:ilvl w:val="0"/>
-          <w:numId w:val="2"/>
-        </w:numPr>
-        <w:ind w:left="357" w:hanging="357"/>
       </w:pPr>
       <w:r>
         <w:t>Test node reset to manufacturer settings</w:t>
@@ -2538,7 +2527,7 @@
   <w:abstractNum w:abstractNumId="0" w15:restartNumberingAfterBreak="0">
     <w:nsid w:val="01845632"/>
     <w:multiLevelType w:val="hybridMultilevel"/>
-    <w:tmpl w:val="E52C5F20"/>
+    <w:tmpl w:val="9086EAA0"/>
     <w:lvl w:ilvl="0" w:tplc="0809000F">
       <w:start w:val="1"/>
       <w:numFmt w:val="decimal"/>
@@ -2622,6 +2611,93 @@
     </w:lvl>
   </w:abstractNum>
   <w:abstractNum w:abstractNumId="1" w15:restartNumberingAfterBreak="0">
+    <w:nsid w:val="21D21FEE"/>
+    <w:multiLevelType w:val="hybridMultilevel"/>
+    <w:tmpl w:val="6BB0D500"/>
+    <w:lvl w:ilvl="0" w:tplc="734807D2">
+      <w:start w:val="1"/>
+      <w:numFmt w:val="decimal"/>
+      <w:pStyle w:val="Heading1"/>
+      <w:lvlText w:val="%1."/>
+      <w:lvlJc w:val="left"/>
+      <w:pPr>
+        <w:ind w:left="720" w:hanging="360"/>
+      </w:pPr>
+    </w:lvl>
+    <w:lvl w:ilvl="1" w:tplc="08090019" w:tentative="1">
+      <w:start w:val="1"/>
+      <w:numFmt w:val="lowerLetter"/>
+      <w:lvlText w:val="%2."/>
+      <w:lvlJc w:val="left"/>
+      <w:pPr>
+        <w:ind w:left="1440" w:hanging="360"/>
+      </w:pPr>
+    </w:lvl>
+    <w:lvl w:ilvl="2" w:tplc="0809001B" w:tentative="1">
+      <w:start w:val="1"/>
+      <w:numFmt w:val="lowerRoman"/>
+      <w:lvlText w:val="%3."/>
+      <w:lvlJc w:val="right"/>
+      <w:pPr>
+        <w:ind w:left="2160" w:hanging="180"/>
+      </w:pPr>
+    </w:lvl>
+    <w:lvl w:ilvl="3" w:tplc="0809000F" w:tentative="1">
+      <w:start w:val="1"/>
+      <w:numFmt w:val="decimal"/>
+      <w:lvlText w:val="%4."/>
+      <w:lvlJc w:val="left"/>
+      <w:pPr>
+        <w:ind w:left="2880" w:hanging="360"/>
+      </w:pPr>
+    </w:lvl>
+    <w:lvl w:ilvl="4" w:tplc="08090019" w:tentative="1">
+      <w:start w:val="1"/>
+      <w:numFmt w:val="lowerLetter"/>
+      <w:lvlText w:val="%5."/>
+      <w:lvlJc w:val="left"/>
+      <w:pPr>
+        <w:ind w:left="3600" w:hanging="360"/>
+      </w:pPr>
+    </w:lvl>
+    <w:lvl w:ilvl="5" w:tplc="0809001B" w:tentative="1">
+      <w:start w:val="1"/>
+      <w:numFmt w:val="lowerRoman"/>
+      <w:lvlText w:val="%6."/>
+      <w:lvlJc w:val="right"/>
+      <w:pPr>
+        <w:ind w:left="4320" w:hanging="180"/>
+      </w:pPr>
+    </w:lvl>
+    <w:lvl w:ilvl="6" w:tplc="0809000F" w:tentative="1">
+      <w:start w:val="1"/>
+      <w:numFmt w:val="decimal"/>
+      <w:lvlText w:val="%7."/>
+      <w:lvlJc w:val="left"/>
+      <w:pPr>
+        <w:ind w:left="5040" w:hanging="360"/>
+      </w:pPr>
+    </w:lvl>
+    <w:lvl w:ilvl="7" w:tplc="08090019" w:tentative="1">
+      <w:start w:val="1"/>
+      <w:numFmt w:val="lowerLetter"/>
+      <w:lvlText w:val="%8."/>
+      <w:lvlJc w:val="left"/>
+      <w:pPr>
+        <w:ind w:left="5760" w:hanging="360"/>
+      </w:pPr>
+    </w:lvl>
+    <w:lvl w:ilvl="8" w:tplc="0809001B" w:tentative="1">
+      <w:start w:val="1"/>
+      <w:numFmt w:val="lowerRoman"/>
+      <w:lvlText w:val="%9."/>
+      <w:lvlJc w:val="right"/>
+      <w:pPr>
+        <w:ind w:left="6480" w:hanging="180"/>
+      </w:pPr>
+    </w:lvl>
+  </w:abstractNum>
+  <w:abstractNum w:abstractNumId="2" w15:restartNumberingAfterBreak="0">
     <w:nsid w:val="59490602"/>
     <w:multiLevelType w:val="hybridMultilevel"/>
     <w:tmpl w:val="67546DA0"/>
@@ -2708,10 +2784,13 @@
     </w:lvl>
   </w:abstractNum>
   <w:num w:numId="1" w16cid:durableId="1076048394">
-    <w:abstractNumId w:val="1"/>
+    <w:abstractNumId w:val="2"/>
   </w:num>
   <w:num w:numId="2" w16cid:durableId="1573588355">
     <w:abstractNumId w:val="0"/>
+  </w:num>
+  <w:num w:numId="3" w16cid:durableId="973489363">
+    <w:abstractNumId w:val="1"/>
   </w:num>
 </w:numbering>
 </file>
@@ -3125,11 +3204,15 @@
     <w:link w:val="Heading1Char"/>
     <w:uiPriority w:val="9"/>
     <w:qFormat/>
-    <w:rsid w:val="00CA7C76"/>
+    <w:rsid w:val="005761CF"/>
     <w:pPr>
       <w:keepNext/>
       <w:keepLines/>
+      <w:numPr>
+        <w:numId w:val="3"/>
+      </w:numPr>
       <w:spacing w:before="240" w:after="0"/>
+      <w:ind w:left="357" w:hanging="357"/>
       <w:outlineLvl w:val="0"/>
     </w:pPr>
     <w:rPr>
@@ -3164,7 +3247,6 @@
   <w:style w:type="character" w:default="1" w:styleId="DefaultParagraphFont">
     <w:name w:val="Default Paragraph Font"/>
     <w:uiPriority w:val="1"/>
-    <w:semiHidden/>
     <w:unhideWhenUsed/>
   </w:style>
   <w:style w:type="table" w:default="1" w:styleId="TableNormal">
@@ -3193,7 +3275,7 @@
     <w:basedOn w:val="DefaultParagraphFont"/>
     <w:link w:val="Heading1"/>
     <w:uiPriority w:val="9"/>
-    <w:rsid w:val="00CA7C76"/>
+    <w:rsid w:val="005761CF"/>
     <w:rPr>
       <w:rFonts w:asciiTheme="majorHAnsi" w:eastAsiaTheme="majorEastAsia" w:hAnsiTheme="majorHAnsi" w:cstheme="majorBidi"/>
       <w:color w:val="2F5496" w:themeColor="accent1" w:themeShade="BF"/>

</xml_diff>